<commit_message>
phpword support image replace
</commit_message>
<xml_diff>
--- a/demo/template_files/Template_Word_Portrait.docx
+++ b/demo/template_files/Template_Word_Portrait.docx
@@ -1725,8 +1725,6 @@
           <w:lang w:val="en-US"/>
         </w:rPr>
       </w:pPr>
-      <w:bookmarkStart w:id="1" w:name="_GoBack"/>
-      <w:bookmarkEnd w:id="1"/>
       <w:r>
         <w:rPr>
           <w:rFonts w:hint="default"/>
@@ -1766,13 +1764,6 @@
           <w:lang w:val="en-US"/>
         </w:rPr>
       </w:pPr>
-      <w:r>
-        <w:rPr>
-          <w:rFonts w:hint="default"/>
-          <w:lang w:val="en-US"/>
-        </w:rPr>
-        <w:t>Image name : phpoffice.jpg</w:t>
-      </w:r>
     </w:p>
     <w:p>
       <w:pPr>
@@ -1789,6 +1780,177 @@
           <w:lang w:val="en-US"/>
         </w:rPr>
       </w:pPr>
+    </w:p>
+    <w:p>
+      <w:pPr>
+        <w:tabs>
+          <w:tab w:val="center" w:pos="1902"/>
+          <w:tab w:val="center" w:pos="3688"/>
+          <w:tab w:val="center" w:pos="4141"/>
+        </w:tabs>
+        <w:spacing w:after="151"/>
+        <w:ind w:left="0" w:firstLine="0"/>
+        <w:jc w:val="left"/>
+        <w:rPr>
+          <w:rFonts w:hint="default"/>
+          <w:lang w:val="en-US"/>
+        </w:rPr>
+      </w:pPr>
+    </w:p>
+    <w:p>
+      <w:pPr>
+        <w:tabs>
+          <w:tab w:val="center" w:pos="1902"/>
+          <w:tab w:val="center" w:pos="3688"/>
+          <w:tab w:val="center" w:pos="4141"/>
+        </w:tabs>
+        <w:spacing w:after="151"/>
+        <w:ind w:left="0" w:firstLine="0"/>
+        <w:jc w:val="left"/>
+        <w:rPr>
+          <w:rFonts w:hint="default"/>
+          <w:lang w:val="en-US"/>
+        </w:rPr>
+      </w:pPr>
+    </w:p>
+    <w:p>
+      <w:pPr>
+        <w:tabs>
+          <w:tab w:val="center" w:pos="1902"/>
+          <w:tab w:val="center" w:pos="3688"/>
+          <w:tab w:val="center" w:pos="4141"/>
+        </w:tabs>
+        <w:spacing w:after="151"/>
+        <w:ind w:left="0" w:firstLine="0"/>
+        <w:jc w:val="left"/>
+        <w:rPr>
+          <w:rFonts w:hint="default"/>
+          <w:lang w:val="en-US"/>
+        </w:rPr>
+      </w:pPr>
+    </w:p>
+    <w:p>
+      <w:pPr>
+        <w:tabs>
+          <w:tab w:val="center" w:pos="1902"/>
+          <w:tab w:val="center" w:pos="3688"/>
+          <w:tab w:val="center" w:pos="4141"/>
+        </w:tabs>
+        <w:spacing w:after="151"/>
+        <w:ind w:left="0" w:firstLine="0"/>
+        <w:jc w:val="left"/>
+        <w:rPr>
+          <w:rFonts w:hint="default"/>
+          <w:lang w:val="en-US"/>
+        </w:rPr>
+      </w:pPr>
+    </w:p>
+    <w:p>
+      <w:pPr>
+        <w:tabs>
+          <w:tab w:val="center" w:pos="1902"/>
+          <w:tab w:val="center" w:pos="3688"/>
+          <w:tab w:val="center" w:pos="4141"/>
+        </w:tabs>
+        <w:spacing w:after="151"/>
+        <w:ind w:left="0" w:firstLine="0"/>
+        <w:jc w:val="left"/>
+        <w:rPr>
+          <w:rFonts w:hint="default"/>
+          <w:lang w:val="en-US"/>
+        </w:rPr>
+      </w:pPr>
+    </w:p>
+    <w:p>
+      <w:pPr>
+        <w:tabs>
+          <w:tab w:val="center" w:pos="1902"/>
+          <w:tab w:val="center" w:pos="3688"/>
+          <w:tab w:val="center" w:pos="4141"/>
+        </w:tabs>
+        <w:spacing w:after="151"/>
+        <w:ind w:left="0" w:firstLine="0"/>
+        <w:jc w:val="left"/>
+        <w:rPr>
+          <w:rFonts w:hint="default"/>
+          <w:lang w:val="en-US"/>
+        </w:rPr>
+      </w:pPr>
+    </w:p>
+    <w:p>
+      <w:pPr>
+        <w:tabs>
+          <w:tab w:val="center" w:pos="1902"/>
+          <w:tab w:val="center" w:pos="3688"/>
+          <w:tab w:val="center" w:pos="4141"/>
+        </w:tabs>
+        <w:spacing w:after="151"/>
+        <w:ind w:left="0" w:firstLine="0"/>
+        <w:jc w:val="left"/>
+        <w:rPr>
+          <w:rFonts w:hint="default"/>
+          <w:lang w:val="en-US"/>
+        </w:rPr>
+      </w:pPr>
+    </w:p>
+    <w:p>
+      <w:pPr>
+        <w:tabs>
+          <w:tab w:val="center" w:pos="1902"/>
+          <w:tab w:val="center" w:pos="3688"/>
+          <w:tab w:val="center" w:pos="4141"/>
+        </w:tabs>
+        <w:spacing w:after="151"/>
+        <w:ind w:left="0" w:firstLine="0"/>
+        <w:jc w:val="left"/>
+        <w:rPr>
+          <w:rFonts w:hint="default"/>
+          <w:lang w:val="en-US"/>
+        </w:rPr>
+      </w:pPr>
+    </w:p>
+    <w:p>
+      <w:pPr>
+        <w:tabs>
+          <w:tab w:val="center" w:pos="1902"/>
+          <w:tab w:val="center" w:pos="3688"/>
+          <w:tab w:val="center" w:pos="4141"/>
+        </w:tabs>
+        <w:spacing w:after="151"/>
+        <w:ind w:left="0" w:firstLine="0"/>
+        <w:jc w:val="left"/>
+        <w:rPr>
+          <w:rFonts w:hint="default"/>
+          <w:lang w:val="en-US"/>
+        </w:rPr>
+      </w:pPr>
+      <w:r>
+        <w:rPr>
+          <w:rFonts w:hint="default"/>
+          <w:b/>
+          <w:bCs/>
+          <w:lang w:val="en-US"/>
+        </w:rPr>
+        <w:t>Replace Image</w:t>
+      </w:r>
+      <w:bookmarkStart w:id="1" w:name="_GoBack"/>
+      <w:bookmarkEnd w:id="1"/>
+    </w:p>
+    <w:p>
+      <w:pPr>
+        <w:tabs>
+          <w:tab w:val="center" w:pos="1902"/>
+          <w:tab w:val="center" w:pos="3688"/>
+          <w:tab w:val="center" w:pos="4141"/>
+        </w:tabs>
+        <w:spacing w:after="151"/>
+        <w:ind w:left="0" w:firstLine="0"/>
+        <w:jc w:val="left"/>
+        <w:rPr>
+          <w:rFonts w:hint="default"/>
+          <w:lang w:val="en-US"/>
+        </w:rPr>
+      </w:pPr>
       <w:r>
         <w:rPr>
           <w:rFonts w:hint="default"/>
@@ -1796,9 +1958,9 @@
         </w:rPr>
         <w:drawing>
           <wp:inline distT="0" distB="0" distL="114300" distR="114300">
-            <wp:extent cx="892175" cy="892175"/>
-            <wp:effectExtent l="0" t="0" r="3175" b="3175"/>
-            <wp:docPr id="1" name="Picture 1" descr="phpoffice"/>
+            <wp:extent cx="1905000" cy="1905000"/>
+            <wp:effectExtent l="0" t="0" r="0" b="0"/>
+            <wp:docPr id="3" name="Picture 3" descr="phpoffice"/>
             <wp:cNvGraphicFramePr>
               <a:graphicFrameLocks xmlns:a="http://schemas.openxmlformats.org/drawingml/2006/main" noChangeAspect="1"/>
             </wp:cNvGraphicFramePr>
@@ -1806,7 +1968,7 @@
               <a:graphicData uri="http://schemas.openxmlformats.org/drawingml/2006/picture">
                 <pic:pic xmlns:pic="http://schemas.openxmlformats.org/drawingml/2006/picture">
                   <pic:nvPicPr>
-                    <pic:cNvPr id="1" name="Picture 1" descr="phpoffice"/>
+                    <pic:cNvPr id="3" name="Picture 3" descr="phpoffice"/>
                     <pic:cNvPicPr>
                       <a:picLocks noChangeAspect="1"/>
                     </pic:cNvPicPr>
@@ -1820,7 +1982,7 @@
                   <pic:spPr>
                     <a:xfrm>
                       <a:off x="0" y="0"/>
-                      <a:ext cx="892175" cy="892175"/>
+                      <a:ext cx="1905000" cy="1905000"/>
                     </a:xfrm>
                     <a:prstGeom prst="rect">
                       <a:avLst/>
@@ -1832,6 +1994,195 @@
           </wp:inline>
         </w:drawing>
       </w:r>
+      <w:r>
+        <w:rPr>
+          <w:rFonts w:hint="default"/>
+          <w:lang w:val="en-US"/>
+        </w:rPr>
+        <w:tab/>
+      </w:r>
+      <w:r>
+        <w:rPr>
+          <w:rFonts w:hint="default"/>
+          <w:lang w:val="en-US"/>
+        </w:rPr>
+        <w:tab/>
+      </w:r>
+      <w:r>
+        <w:rPr>
+          <w:rFonts w:hint="default"/>
+          <w:lang w:val="en-US"/>
+        </w:rPr>
+        <w:drawing>
+          <wp:inline distT="0" distB="0" distL="114300" distR="114300">
+            <wp:extent cx="2143125" cy="2143125"/>
+            <wp:effectExtent l="0" t="0" r="9525" b="9525"/>
+            <wp:docPr id="4" name="Picture 4" descr="200x200"/>
+            <wp:cNvGraphicFramePr>
+              <a:graphicFrameLocks xmlns:a="http://schemas.openxmlformats.org/drawingml/2006/main" noChangeAspect="1"/>
+            </wp:cNvGraphicFramePr>
+            <a:graphic xmlns:a="http://schemas.openxmlformats.org/drawingml/2006/main">
+              <a:graphicData uri="http://schemas.openxmlformats.org/drawingml/2006/picture">
+                <pic:pic xmlns:pic="http://schemas.openxmlformats.org/drawingml/2006/picture">
+                  <pic:nvPicPr>
+                    <pic:cNvPr id="4" name="Picture 4" descr="200x200"/>
+                    <pic:cNvPicPr>
+                      <a:picLocks noChangeAspect="1"/>
+                    </pic:cNvPicPr>
+                  </pic:nvPicPr>
+                  <pic:blipFill>
+                    <a:blip r:embed="rId7"/>
+                    <a:stretch>
+                      <a:fillRect/>
+                    </a:stretch>
+                  </pic:blipFill>
+                  <pic:spPr>
+                    <a:xfrm>
+                      <a:off x="0" y="0"/>
+                      <a:ext cx="2143125" cy="2143125"/>
+                    </a:xfrm>
+                    <a:prstGeom prst="rect">
+                      <a:avLst/>
+                    </a:prstGeom>
+                  </pic:spPr>
+                </pic:pic>
+              </a:graphicData>
+            </a:graphic>
+          </wp:inline>
+        </w:drawing>
+      </w:r>
+    </w:p>
+    <w:p>
+      <w:pPr>
+        <w:tabs>
+          <w:tab w:val="center" w:pos="1902"/>
+          <w:tab w:val="center" w:pos="3688"/>
+          <w:tab w:val="center" w:pos="4141"/>
+        </w:tabs>
+        <w:spacing w:after="151"/>
+        <w:ind w:left="0" w:firstLine="0"/>
+        <w:jc w:val="left"/>
+        <w:rPr>
+          <w:rFonts w:hint="default"/>
+          <w:lang w:val="en-US"/>
+        </w:rPr>
+      </w:pPr>
+      <w:r>
+        <w:rPr>
+          <w:rFonts w:hint="default"/>
+          <w:lang w:val="en-US"/>
+        </w:rPr>
+        <w:drawing>
+          <wp:inline distT="0" distB="0" distL="114300" distR="114300">
+            <wp:extent cx="1905000" cy="1905000"/>
+            <wp:effectExtent l="0" t="0" r="0" b="0"/>
+            <wp:docPr id="5" name="Picture 5" descr="200x200-w"/>
+            <wp:cNvGraphicFramePr>
+              <a:graphicFrameLocks xmlns:a="http://schemas.openxmlformats.org/drawingml/2006/main" noChangeAspect="1"/>
+            </wp:cNvGraphicFramePr>
+            <a:graphic xmlns:a="http://schemas.openxmlformats.org/drawingml/2006/main">
+              <a:graphicData uri="http://schemas.openxmlformats.org/drawingml/2006/picture">
+                <pic:pic xmlns:pic="http://schemas.openxmlformats.org/drawingml/2006/picture">
+                  <pic:nvPicPr>
+                    <pic:cNvPr id="5" name="Picture 5" descr="200x200-w"/>
+                    <pic:cNvPicPr>
+                      <a:picLocks noChangeAspect="1"/>
+                    </pic:cNvPicPr>
+                  </pic:nvPicPr>
+                  <pic:blipFill>
+                    <a:blip r:embed="rId8"/>
+                    <a:stretch>
+                      <a:fillRect/>
+                    </a:stretch>
+                  </pic:blipFill>
+                  <pic:spPr>
+                    <a:xfrm>
+                      <a:off x="0" y="0"/>
+                      <a:ext cx="1905000" cy="1905000"/>
+                    </a:xfrm>
+                    <a:prstGeom prst="rect">
+                      <a:avLst/>
+                    </a:prstGeom>
+                  </pic:spPr>
+                </pic:pic>
+              </a:graphicData>
+            </a:graphic>
+          </wp:inline>
+        </w:drawing>
+      </w:r>
+      <w:r>
+        <w:rPr>
+          <w:rFonts w:hint="default"/>
+          <w:lang w:val="en-US"/>
+        </w:rPr>
+        <w:tab/>
+      </w:r>
+      <w:r>
+        <w:rPr>
+          <w:rFonts w:hint="default"/>
+          <w:lang w:val="en-US"/>
+        </w:rPr>
+        <w:tab/>
+      </w:r>
+      <w:r>
+        <w:rPr>
+          <w:rFonts w:hint="default"/>
+          <w:lang w:val="en-US"/>
+        </w:rPr>
+        <w:drawing>
+          <wp:inline distT="0" distB="0" distL="114300" distR="114300">
+            <wp:extent cx="1905000" cy="1905000"/>
+            <wp:effectExtent l="0" t="0" r="0" b="0"/>
+            <wp:docPr id="6" name="Picture 6" descr="phpoffice"/>
+            <wp:cNvGraphicFramePr>
+              <a:graphicFrameLocks xmlns:a="http://schemas.openxmlformats.org/drawingml/2006/main" noChangeAspect="1"/>
+            </wp:cNvGraphicFramePr>
+            <a:graphic xmlns:a="http://schemas.openxmlformats.org/drawingml/2006/main">
+              <a:graphicData uri="http://schemas.openxmlformats.org/drawingml/2006/picture">
+                <pic:pic xmlns:pic="http://schemas.openxmlformats.org/drawingml/2006/picture">
+                  <pic:nvPicPr>
+                    <pic:cNvPr id="6" name="Picture 6" descr="phpoffice"/>
+                    <pic:cNvPicPr>
+                      <a:picLocks noChangeAspect="1"/>
+                    </pic:cNvPicPr>
+                  </pic:nvPicPr>
+                  <pic:blipFill>
+                    <a:blip r:embed="rId6"/>
+                    <a:stretch>
+                      <a:fillRect/>
+                    </a:stretch>
+                  </pic:blipFill>
+                  <pic:spPr>
+                    <a:xfrm>
+                      <a:off x="0" y="0"/>
+                      <a:ext cx="1905000" cy="1905000"/>
+                    </a:xfrm>
+                    <a:prstGeom prst="rect">
+                      <a:avLst/>
+                    </a:prstGeom>
+                  </pic:spPr>
+                </pic:pic>
+              </a:graphicData>
+            </a:graphic>
+          </wp:inline>
+        </w:drawing>
+      </w:r>
+    </w:p>
+    <w:p>
+      <w:pPr>
+        <w:tabs>
+          <w:tab w:val="center" w:pos="1902"/>
+          <w:tab w:val="center" w:pos="3688"/>
+          <w:tab w:val="center" w:pos="4141"/>
+        </w:tabs>
+        <w:spacing w:after="151"/>
+        <w:ind w:left="0" w:firstLine="0"/>
+        <w:jc w:val="left"/>
+        <w:rPr>
+          <w:rFonts w:hint="default"/>
+          <w:lang w:val="en-US"/>
+        </w:rPr>
+      </w:pPr>
     </w:p>
     <w:sectPr>
       <w:pgSz w:w="12240" w:h="15840"/>

</xml_diff>